<commit_message>
Beveik uzbaigtas keras bibliotekos sprendimas
</commit_message>
<xml_diff>
--- a/StockProphet.docx
+++ b/StockProphet.docx
@@ -1,58 +1,27 @@
 
 <file path=word/document.xml><?xml version="1.0" encoding="utf-8"?>
-<w:document xmlns:wpc="http://schemas.microsoft.com/office/word/2010/wordprocessingCanvas" xmlns:cx="http://schemas.microsoft.com/office/drawing/2014/chartex" xmlns:mc="http://schemas.openxmlformats.org/markup-compatibility/2006" xmlns:o="urn:schemas-microsoft-com:office:office" xmlns:r="http://schemas.openxmlformats.org/officeDocument/2006/relationships" xmlns:m="http://schemas.openxmlformats.org/officeDocument/2006/math" xmlns:v="urn:schemas-microsoft-com:vml" xmlns:wp14="http://schemas.microsoft.com/office/word/2010/wordprocessingDrawing" xmlns:wp="http://schemas.openxmlformats.org/drawingml/2006/wordprocessingDrawing" xmlns:w10="urn:schemas-microsoft-com:office:word" xmlns:w="http://schemas.openxmlformats.org/wordprocessingml/2006/main" xmlns:w14="http://schemas.microsoft.com/office/word/2010/wordml" xmlns:w15="http://schemas.microsoft.com/office/word/2012/wordml" xmlns:w16se="http://schemas.microsoft.com/office/word/2015/wordml/symex" xmlns:wpg="http://schemas.microsoft.com/office/word/2010/wordprocessingGroup" xmlns:wpi="http://schemas.microsoft.com/office/word/2010/wordprocessingInk" xmlns:wne="http://schemas.microsoft.com/office/word/2006/wordml" xmlns:wps="http://schemas.microsoft.com/office/word/2010/wordprocessingShape" mc:Ignorable="w14 w15 w16se wp14">
+<w:document xmlns:wpc="http://schemas.microsoft.com/office/word/2010/wordprocessingCanvas" xmlns:cx="http://schemas.microsoft.com/office/drawing/2014/chartex" xmlns:cx1="http://schemas.microsoft.com/office/drawing/2015/9/8/chartex" xmlns:cx2="http://schemas.microsoft.com/office/drawing/2015/10/21/chartex" xmlns:cx3="http://schemas.microsoft.com/office/drawing/2016/5/9/chartex" xmlns:cx4="http://schemas.microsoft.com/office/drawing/2016/5/10/chartex" xmlns:cx5="http://schemas.microsoft.com/office/drawing/2016/5/11/chartex" xmlns:cx6="http://schemas.microsoft.com/office/drawing/2016/5/12/chartex" xmlns:cx7="http://schemas.microsoft.com/office/drawing/2016/5/13/chartex" xmlns:cx8="http://schemas.microsoft.com/office/drawing/2016/5/14/chartex" xmlns:mc="http://schemas.openxmlformats.org/markup-compatibility/2006" xmlns:aink="http://schemas.microsoft.com/office/drawing/2016/ink" xmlns:am3d="http://schemas.microsoft.com/office/drawing/2017/model3d" xmlns:o="urn:schemas-microsoft-com:office:office" xmlns:r="http://schemas.openxmlformats.org/officeDocument/2006/relationships" xmlns:m="http://schemas.openxmlformats.org/officeDocument/2006/math" xmlns:v="urn:schemas-microsoft-com:vml" xmlns:wp14="http://schemas.microsoft.com/office/word/2010/wordprocessingDrawing" xmlns:wp="http://schemas.openxmlformats.org/drawingml/2006/wordprocessingDrawing" xmlns:w10="urn:schemas-microsoft-com:office:word" xmlns:w="http://schemas.openxmlformats.org/wordprocessingml/2006/main" xmlns:w14="http://schemas.microsoft.com/office/word/2010/wordml" xmlns:w15="http://schemas.microsoft.com/office/word/2012/wordml" xmlns:w16cid="http://schemas.microsoft.com/office/word/2016/wordml/cid" xmlns:w16se="http://schemas.microsoft.com/office/word/2015/wordml/symex" xmlns:wpg="http://schemas.microsoft.com/office/word/2010/wordprocessingGroup" xmlns:wpi="http://schemas.microsoft.com/office/word/2010/wordprocessingInk" xmlns:wne="http://schemas.microsoft.com/office/word/2006/wordml" xmlns:wps="http://schemas.microsoft.com/office/word/2010/wordprocessingShape" mc:Ignorable="w14 w15 w16se w16cid wp14">
   <w:body>
     <w:p>
       <w:pPr>
-        <w:rPr>
-          <w:lang w:val="en-US"/>
-        </w:rPr>
-      </w:pPr>
-      <w:proofErr w:type="spellStart"/>
-      <w:r>
-        <w:rPr>
-          <w:lang w:val="en-US"/>
-        </w:rPr>
-        <w:t>Nesutvarkyti</w:t>
-      </w:r>
-      <w:proofErr w:type="spellEnd"/>
-      <w:r>
-        <w:rPr>
-          <w:lang w:val="en-US"/>
-        </w:rPr>
-        <w:t xml:space="preserve"> </w:t>
-      </w:r>
-      <w:proofErr w:type="spellStart"/>
-      <w:r>
-        <w:rPr>
-          <w:lang w:val="en-US"/>
-        </w:rPr>
-        <w:t>duomenys</w:t>
-      </w:r>
-      <w:proofErr w:type="spellEnd"/>
-      <w:r>
-        <w:rPr>
-          <w:lang w:val="en-US"/>
-        </w:rPr>
-        <w:t>:</w:t>
-      </w:r>
-    </w:p>
-    <w:p>
-      <w:pPr>
-        <w:rPr>
-          <w:lang w:val="en-US"/>
-        </w:rPr>
-      </w:pPr>
-      <w:r>
-        <w:rPr>
+        <w:spacing w:after="120"/>
+        <w:jc w:val="center"/>
+        <w:rPr>
+          <w:noProof/>
+        </w:rPr>
+      </w:pPr>
+      <w:bookmarkStart w:id="0" w:name="_Hlk501701687"/>
+      <w:r>
+        <w:rPr>
+          <w:rFonts w:cs="Times New Roman"/>
           <w:noProof/>
           <w:lang w:eastAsia="lt-LT"/>
         </w:rPr>
         <w:drawing>
-          <wp:inline distT="0" distB="0" distL="0" distR="0" wp14:anchorId="0EAFF8FB" wp14:editId="1F5E7093">
-            <wp:extent cx="5438775" cy="3895725"/>
-            <wp:effectExtent l="0" t="0" r="9525" b="9525"/>
-            <wp:docPr id="4" name="Picture 4"/>
+          <wp:inline distT="0" distB="0" distL="0" distR="0" wp14:anchorId="1E939F6B" wp14:editId="2057875E">
+            <wp:extent cx="946150" cy="1025525"/>
+            <wp:effectExtent l="0" t="0" r="0" b="0"/>
+            <wp:docPr id="7" name="Picture 7" descr="http://ktu.edu/sites/default/files/bylos/logo/ktu_logo.png"/>
             <wp:cNvGraphicFramePr>
               <a:graphicFrameLocks xmlns:a="http://schemas.openxmlformats.org/drawingml/2006/main" noChangeAspect="1"/>
             </wp:cNvGraphicFramePr>
@@ -60,23 +29,36 @@
               <a:graphicData uri="http://schemas.openxmlformats.org/drawingml/2006/picture">
                 <pic:pic xmlns:pic="http://schemas.openxmlformats.org/drawingml/2006/picture">
                   <pic:nvPicPr>
-                    <pic:cNvPr id="1" name=""/>
-                    <pic:cNvPicPr/>
+                    <pic:cNvPr id="0" name="irc_mi" descr="http://ktu.edu/sites/default/files/bylos/logo/ktu_logo.png"/>
+                    <pic:cNvPicPr>
+                      <a:picLocks noChangeAspect="1" noChangeArrowheads="1"/>
+                    </pic:cNvPicPr>
                   </pic:nvPicPr>
                   <pic:blipFill>
-                    <a:blip r:embed="rId4"/>
+                    <a:blip r:embed="rId4">
+                      <a:extLst>
+                        <a:ext uri="{28A0092B-C50C-407E-A947-70E740481C1C}">
+                          <a14:useLocalDpi xmlns:a14="http://schemas.microsoft.com/office/drawing/2010/main" val="0"/>
+                        </a:ext>
+                      </a:extLst>
+                    </a:blip>
+                    <a:srcRect/>
                     <a:stretch>
                       <a:fillRect/>
                     </a:stretch>
                   </pic:blipFill>
-                  <pic:spPr>
+                  <pic:spPr bwMode="auto">
                     <a:xfrm>
                       <a:off x="0" y="0"/>
-                      <a:ext cx="5438775" cy="3895725"/>
+                      <a:ext cx="946150" cy="1025525"/>
                     </a:xfrm>
                     <a:prstGeom prst="rect">
                       <a:avLst/>
                     </a:prstGeom>
+                    <a:noFill/>
+                    <a:ln>
+                      <a:noFill/>
+                    </a:ln>
                   </pic:spPr>
                 </pic:pic>
               </a:graphicData>
@@ -87,8 +69,468 @@
     </w:p>
     <w:p>
       <w:pPr>
-        <w:rPr>
-          <w:lang w:val="en-US"/>
+        <w:spacing w:after="120"/>
+        <w:jc w:val="center"/>
+        <w:rPr>
+          <w:rFonts w:cs="Times New Roman"/>
+          <w:b/>
+          <w:noProof/>
+          <w:sz w:val="32"/>
+          <w:szCs w:val="30"/>
+        </w:rPr>
+      </w:pPr>
+      <w:r>
+        <w:rPr>
+          <w:rFonts w:cs="Times New Roman"/>
+          <w:b/>
+          <w:noProof/>
+          <w:sz w:val="32"/>
+          <w:szCs w:val="30"/>
+        </w:rPr>
+        <w:t>KAUNO TECHNOLOGIJOS UNIVERSITETAS</w:t>
+      </w:r>
+    </w:p>
+    <w:p>
+      <w:pPr>
+        <w:spacing w:after="120"/>
+        <w:jc w:val="center"/>
+        <w:rPr>
+          <w:rFonts w:cs="Times New Roman"/>
+          <w:b/>
+          <w:caps/>
+          <w:noProof/>
+          <w:sz w:val="32"/>
+          <w:szCs w:val="30"/>
+        </w:rPr>
+      </w:pPr>
+      <w:r>
+        <w:rPr>
+          <w:rFonts w:cs="Times New Roman"/>
+          <w:b/>
+          <w:caps/>
+          <w:noProof/>
+          <w:sz w:val="28"/>
+          <w:szCs w:val="28"/>
+        </w:rPr>
+        <w:t>Taikomosios informatikos katedra</w:t>
+      </w:r>
+    </w:p>
+    <w:p>
+      <w:pPr>
+        <w:spacing w:after="120"/>
+        <w:jc w:val="center"/>
+        <w:rPr>
+          <w:rFonts w:cs="Times New Roman"/>
+          <w:b/>
+          <w:noProof/>
+          <w:sz w:val="32"/>
+          <w:szCs w:val="30"/>
+        </w:rPr>
+      </w:pPr>
+    </w:p>
+    <w:p>
+      <w:pPr>
+        <w:spacing w:after="120"/>
+        <w:jc w:val="center"/>
+        <w:rPr>
+          <w:rFonts w:cs="Times New Roman"/>
+          <w:b/>
+          <w:noProof/>
+          <w:sz w:val="32"/>
+          <w:szCs w:val="30"/>
+        </w:rPr>
+      </w:pPr>
+    </w:p>
+    <w:p>
+      <w:pPr>
+        <w:spacing w:after="120"/>
+        <w:jc w:val="center"/>
+        <w:rPr>
+          <w:rFonts w:cs="Times New Roman"/>
+          <w:b/>
+          <w:noProof/>
+          <w:sz w:val="32"/>
+          <w:szCs w:val="30"/>
+        </w:rPr>
+      </w:pPr>
+    </w:p>
+    <w:p>
+      <w:pPr>
+        <w:spacing w:after="120"/>
+        <w:jc w:val="center"/>
+        <w:rPr>
+          <w:rFonts w:cs="Times New Roman"/>
+          <w:b/>
+          <w:noProof/>
+          <w:sz w:val="32"/>
+          <w:szCs w:val="30"/>
+        </w:rPr>
+      </w:pPr>
+    </w:p>
+    <w:p>
+      <w:pPr>
+        <w:spacing w:after="120"/>
+        <w:jc w:val="center"/>
+        <w:rPr>
+          <w:rFonts w:cs="Times New Roman"/>
+          <w:b/>
+          <w:noProof/>
+          <w:sz w:val="32"/>
+          <w:szCs w:val="30"/>
+        </w:rPr>
+      </w:pPr>
+    </w:p>
+    <w:p>
+      <w:pPr>
+        <w:spacing w:after="120"/>
+        <w:jc w:val="center"/>
+        <w:rPr>
+          <w:rFonts w:cs="Times New Roman"/>
+          <w:b/>
+          <w:bCs/>
+          <w:noProof/>
+          <w:sz w:val="32"/>
+          <w:szCs w:val="30"/>
+        </w:rPr>
+      </w:pPr>
+      <w:r>
+        <w:rPr>
+          <w:rFonts w:cs="Times New Roman"/>
+          <w:b/>
+          <w:bCs/>
+          <w:noProof/>
+          <w:sz w:val="32"/>
+          <w:szCs w:val="30"/>
+        </w:rPr>
+        <w:t>P176B101 Intelektikos pagrindai</w:t>
+      </w:r>
+    </w:p>
+    <w:p>
+      <w:pPr>
+        <w:spacing w:after="120"/>
+        <w:jc w:val="center"/>
+        <w:rPr>
+          <w:rFonts w:cs="Times New Roman"/>
+          <w:b/>
+          <w:noProof/>
+          <w:sz w:val="32"/>
+          <w:szCs w:val="30"/>
+        </w:rPr>
+      </w:pPr>
+      <w:r>
+        <w:rPr>
+          <w:rFonts w:cs="Times New Roman"/>
+          <w:noProof/>
+          <w:sz w:val="28"/>
+          <w:szCs w:val="28"/>
+        </w:rPr>
+        <w:t>Projektinis darbas</w:t>
+      </w:r>
+    </w:p>
+    <w:p>
+      <w:pPr>
+        <w:spacing w:after="120"/>
+        <w:jc w:val="center"/>
+        <w:rPr>
+          <w:rFonts w:cs="Times New Roman"/>
+          <w:b/>
+          <w:noProof/>
+          <w:sz w:val="32"/>
+          <w:szCs w:val="30"/>
+        </w:rPr>
+      </w:pPr>
+    </w:p>
+    <w:p>
+      <w:pPr>
+        <w:spacing w:after="120"/>
+        <w:jc w:val="center"/>
+        <w:rPr>
+          <w:rFonts w:cs="Times New Roman"/>
+          <w:b/>
+          <w:noProof/>
+          <w:sz w:val="32"/>
+          <w:szCs w:val="30"/>
+        </w:rPr>
+      </w:pPr>
+    </w:p>
+    <w:p>
+      <w:pPr>
+        <w:spacing w:after="120"/>
+        <w:jc w:val="center"/>
+        <w:rPr>
+          <w:rFonts w:cs="Times New Roman"/>
+          <w:b/>
+          <w:noProof/>
+          <w:sz w:val="32"/>
+          <w:szCs w:val="30"/>
+        </w:rPr>
+      </w:pPr>
+    </w:p>
+    <w:p>
+      <w:pPr>
+        <w:spacing w:after="120"/>
+        <w:jc w:val="right"/>
+        <w:rPr>
+          <w:rFonts w:cs="Times New Roman"/>
+          <w:b/>
+          <w:noProof/>
+          <w:sz w:val="32"/>
+          <w:szCs w:val="30"/>
+        </w:rPr>
+      </w:pPr>
+    </w:p>
+    <w:p>
+      <w:pPr>
+        <w:spacing w:after="120"/>
+        <w:jc w:val="right"/>
+        <w:rPr>
+          <w:rFonts w:cs="Times New Roman"/>
+          <w:b/>
+          <w:noProof/>
+          <w:szCs w:val="24"/>
+        </w:rPr>
+      </w:pPr>
+      <w:r>
+        <w:rPr>
+          <w:rFonts w:cs="Times New Roman"/>
+          <w:b/>
+          <w:noProof/>
+          <w:szCs w:val="24"/>
+        </w:rPr>
+        <w:t>Studentai</w:t>
+      </w:r>
+    </w:p>
+    <w:p>
+      <w:pPr>
+        <w:spacing w:after="120"/>
+        <w:jc w:val="right"/>
+        <w:rPr>
+          <w:rFonts w:cs="Times New Roman"/>
+          <w:noProof/>
+          <w:szCs w:val="24"/>
+        </w:rPr>
+      </w:pPr>
+      <w:r>
+        <w:rPr>
+          <w:rFonts w:cs="Times New Roman"/>
+          <w:noProof/>
+          <w:szCs w:val="24"/>
+        </w:rPr>
+        <w:t>Vakaris</w:t>
+      </w:r>
+    </w:p>
+    <w:p>
+      <w:pPr>
+        <w:spacing w:after="120"/>
+        <w:jc w:val="right"/>
+        <w:rPr>
+          <w:rFonts w:cs="Times New Roman"/>
+          <w:b/>
+          <w:noProof/>
+          <w:szCs w:val="24"/>
+        </w:rPr>
+      </w:pPr>
+      <w:r>
+        <w:rPr>
+          <w:rFonts w:cs="Times New Roman"/>
+          <w:noProof/>
+          <w:szCs w:val="24"/>
+        </w:rPr>
+        <w:t>Tautvydas Tubelis</w:t>
+      </w:r>
+      <w:r>
+        <w:rPr>
+          <w:rFonts w:cs="Times New Roman"/>
+          <w:b/>
+          <w:noProof/>
+          <w:szCs w:val="24"/>
+        </w:rPr>
+        <w:t xml:space="preserve"> </w:t>
+      </w:r>
+    </w:p>
+    <w:p>
+      <w:pPr>
+        <w:spacing w:after="120"/>
+        <w:jc w:val="right"/>
+        <w:rPr>
+          <w:rFonts w:cs="Times New Roman"/>
+          <w:noProof/>
+          <w:szCs w:val="24"/>
+        </w:rPr>
+      </w:pPr>
+      <w:r>
+        <w:rPr>
+          <w:rFonts w:cs="Times New Roman"/>
+          <w:noProof/>
+          <w:szCs w:val="24"/>
+        </w:rPr>
+        <w:t>Martynas Gestautas, IFF-5/2</w:t>
+      </w:r>
+    </w:p>
+    <w:p>
+      <w:pPr>
+        <w:spacing w:after="120"/>
+        <w:jc w:val="right"/>
+        <w:rPr>
+          <w:rFonts w:cs="Times New Roman"/>
+          <w:b/>
+          <w:noProof/>
+          <w:szCs w:val="24"/>
+        </w:rPr>
+      </w:pPr>
+    </w:p>
+    <w:p>
+      <w:pPr>
+        <w:spacing w:after="120"/>
+        <w:jc w:val="center"/>
+        <w:rPr>
+          <w:rFonts w:cs="Times New Roman"/>
+          <w:b/>
+          <w:noProof/>
+          <w:sz w:val="32"/>
+          <w:szCs w:val="30"/>
+        </w:rPr>
+      </w:pPr>
+    </w:p>
+    <w:p>
+      <w:pPr>
+        <w:spacing w:after="120"/>
+        <w:jc w:val="center"/>
+        <w:rPr>
+          <w:rFonts w:cs="Times New Roman"/>
+          <w:b/>
+          <w:noProof/>
+          <w:sz w:val="32"/>
+          <w:szCs w:val="30"/>
+        </w:rPr>
+      </w:pPr>
+    </w:p>
+    <w:p>
+      <w:pPr>
+        <w:spacing w:after="120"/>
+        <w:jc w:val="center"/>
+        <w:rPr>
+          <w:rFonts w:cs="Times New Roman"/>
+          <w:b/>
+          <w:noProof/>
+          <w:sz w:val="32"/>
+          <w:szCs w:val="30"/>
+        </w:rPr>
+      </w:pPr>
+    </w:p>
+    <w:p>
+      <w:pPr>
+        <w:spacing w:after="120"/>
+        <w:jc w:val="center"/>
+        <w:rPr>
+          <w:rFonts w:cs="Times New Roman"/>
+          <w:b/>
+          <w:noProof/>
+          <w:sz w:val="32"/>
+          <w:szCs w:val="30"/>
+        </w:rPr>
+      </w:pPr>
+    </w:p>
+    <w:p>
+      <w:pPr>
+        <w:spacing w:after="120"/>
+        <w:jc w:val="center"/>
+        <w:rPr>
+          <w:rFonts w:cs="Times New Roman"/>
+          <w:b/>
+          <w:noProof/>
+          <w:sz w:val="32"/>
+          <w:szCs w:val="30"/>
+        </w:rPr>
+      </w:pPr>
+    </w:p>
+    <w:p>
+      <w:pPr>
+        <w:spacing w:after="120"/>
+        <w:jc w:val="center"/>
+        <w:rPr>
+          <w:rFonts w:cs="Times New Roman"/>
+          <w:b/>
+          <w:noProof/>
+          <w:sz w:val="32"/>
+          <w:szCs w:val="30"/>
+        </w:rPr>
+      </w:pPr>
+    </w:p>
+    <w:p>
+      <w:pPr>
+        <w:spacing w:after="120"/>
+        <w:jc w:val="center"/>
+        <w:rPr>
+          <w:rFonts w:cs="Times New Roman"/>
+          <w:b/>
+          <w:noProof/>
+          <w:szCs w:val="24"/>
+        </w:rPr>
+      </w:pPr>
+      <w:r>
+        <w:rPr>
+          <w:rFonts w:cs="Times New Roman"/>
+          <w:b/>
+          <w:noProof/>
+          <w:szCs w:val="24"/>
+        </w:rPr>
+        <w:t>KAUNAS, 2018</w:t>
+      </w:r>
+    </w:p>
+    <w:bookmarkEnd w:id="0"/>
+    <w:p>
+      <w:pPr>
+        <w:jc w:val="center"/>
+        <w:rPr>
+          <w:b/>
+          <w:noProof/>
+          <w:sz w:val="28"/>
+        </w:rPr>
+      </w:pPr>
+      <w:r>
+        <w:rPr>
+          <w:b/>
+          <w:noProof/>
+          <w:sz w:val="28"/>
+        </w:rPr>
+        <w:lastRenderedPageBreak/>
+        <w:t>Turinys</w:t>
+      </w:r>
+    </w:p>
+    <w:p>
+      <w:pPr>
+        <w:rPr>
+          <w:noProof/>
+        </w:rPr>
+      </w:pPr>
+      <w:r>
+        <w:rPr>
+          <w:noProof/>
+        </w:rPr>
+        <w:br w:type="page"/>
+      </w:r>
+    </w:p>
+    <w:p>
+      <w:pPr>
+        <w:rPr>
+          <w:noProof/>
+        </w:rPr>
+      </w:pPr>
+      <w:r>
+        <w:rPr>
+          <w:noProof/>
+        </w:rPr>
+        <w:lastRenderedPageBreak/>
+        <w:t>Nesutvarkyti duomenys:</w:t>
+      </w:r>
+      <w:bookmarkStart w:id="1" w:name="_GoBack"/>
+      <w:bookmarkEnd w:id="1"/>
+    </w:p>
+    <w:p>
+      <w:pPr>
+        <w:rPr>
+          <w:noProof/>
         </w:rPr>
       </w:pPr>
       <w:r>
@@ -97,10 +539,10 @@
           <w:lang w:eastAsia="lt-LT"/>
         </w:rPr>
         <w:drawing>
-          <wp:inline distT="0" distB="0" distL="0" distR="0" wp14:anchorId="58B6F4B9" wp14:editId="2426C434">
-            <wp:extent cx="5591175" cy="3819525"/>
+          <wp:inline distT="0" distB="0" distL="0" distR="0" wp14:anchorId="0EAFF8FB" wp14:editId="1F5E7093">
+            <wp:extent cx="5438775" cy="3895725"/>
             <wp:effectExtent l="0" t="0" r="9525" b="9525"/>
-            <wp:docPr id="5" name="Picture 5"/>
+            <wp:docPr id="4" name="Picture 4"/>
             <wp:cNvGraphicFramePr>
               <a:graphicFrameLocks xmlns:a="http://schemas.openxmlformats.org/drawingml/2006/main" noChangeAspect="1"/>
             </wp:cNvGraphicFramePr>
@@ -120,7 +562,7 @@
                   <pic:spPr>
                     <a:xfrm>
                       <a:off x="0" y="0"/>
-                      <a:ext cx="5591175" cy="3819525"/>
+                      <a:ext cx="5438775" cy="3895725"/>
                     </a:xfrm>
                     <a:prstGeom prst="rect">
                       <a:avLst/>
@@ -136,7 +578,7 @@
     <w:p>
       <w:pPr>
         <w:rPr>
-          <w:lang w:val="en-US"/>
+          <w:noProof/>
         </w:rPr>
       </w:pPr>
       <w:r>
@@ -144,12 +586,11 @@
           <w:noProof/>
           <w:lang w:eastAsia="lt-LT"/>
         </w:rPr>
-        <w:lastRenderedPageBreak/>
         <w:drawing>
-          <wp:inline distT="0" distB="0" distL="0" distR="0" wp14:anchorId="4A9F89D5" wp14:editId="289E29A9">
-            <wp:extent cx="5667375" cy="3848100"/>
-            <wp:effectExtent l="0" t="0" r="9525" b="0"/>
-            <wp:docPr id="6" name="Picture 6"/>
+          <wp:inline distT="0" distB="0" distL="0" distR="0" wp14:anchorId="58B6F4B9" wp14:editId="2426C434">
+            <wp:extent cx="5591175" cy="3819525"/>
+            <wp:effectExtent l="0" t="0" r="9525" b="9525"/>
+            <wp:docPr id="5" name="Picture 5"/>
             <wp:cNvGraphicFramePr>
               <a:graphicFrameLocks xmlns:a="http://schemas.openxmlformats.org/drawingml/2006/main" noChangeAspect="1"/>
             </wp:cNvGraphicFramePr>
@@ -169,7 +610,7 @@
                   <pic:spPr>
                     <a:xfrm>
                       <a:off x="0" y="0"/>
-                      <a:ext cx="5667375" cy="3848100"/>
+                      <a:ext cx="5591175" cy="3819525"/>
                     </a:xfrm>
                     <a:prstGeom prst="rect">
                       <a:avLst/>
@@ -181,48 +622,11 @@
           </wp:inline>
         </w:drawing>
       </w:r>
-      <w:bookmarkStart w:id="0" w:name="_GoBack"/>
-      <w:bookmarkEnd w:id="0"/>
-    </w:p>
-    <w:p>
-      <w:pPr>
-        <w:rPr>
-          <w:lang w:val="en-US"/>
-        </w:rPr>
-      </w:pPr>
-      <w:proofErr w:type="spellStart"/>
-      <w:r>
-        <w:rPr>
-          <w:lang w:val="en-US"/>
-        </w:rPr>
-        <w:t>Sutvarkyti</w:t>
-      </w:r>
-      <w:proofErr w:type="spellEnd"/>
-      <w:r>
-        <w:rPr>
-          <w:lang w:val="en-US"/>
-        </w:rPr>
-        <w:t xml:space="preserve"> </w:t>
-      </w:r>
-      <w:proofErr w:type="spellStart"/>
-      <w:r>
-        <w:rPr>
-          <w:lang w:val="en-US"/>
-        </w:rPr>
-        <w:t>duomenys</w:t>
-      </w:r>
-      <w:proofErr w:type="spellEnd"/>
-      <w:r>
-        <w:rPr>
-          <w:lang w:val="en-US"/>
-        </w:rPr>
-        <w:t>:</w:t>
-      </w:r>
-    </w:p>
-    <w:p>
-      <w:pPr>
-        <w:rPr>
-          <w:lang w:val="en-US"/>
+    </w:p>
+    <w:p>
+      <w:pPr>
+        <w:rPr>
+          <w:noProof/>
         </w:rPr>
       </w:pPr>
       <w:r>
@@ -230,11 +634,12 @@
           <w:noProof/>
           <w:lang w:eastAsia="lt-LT"/>
         </w:rPr>
+        <w:lastRenderedPageBreak/>
         <w:drawing>
-          <wp:inline distT="0" distB="0" distL="0" distR="0" wp14:anchorId="15B7B229" wp14:editId="31BA6164">
-            <wp:extent cx="5314950" cy="3876675"/>
-            <wp:effectExtent l="0" t="0" r="0" b="9525"/>
-            <wp:docPr id="1" name="Picture 1"/>
+          <wp:inline distT="0" distB="0" distL="0" distR="0" wp14:anchorId="4A9F89D5" wp14:editId="289E29A9">
+            <wp:extent cx="5667375" cy="3848100"/>
+            <wp:effectExtent l="0" t="0" r="9525" b="0"/>
+            <wp:docPr id="6" name="Picture 6"/>
             <wp:cNvGraphicFramePr>
               <a:graphicFrameLocks xmlns:a="http://schemas.openxmlformats.org/drawingml/2006/main" noChangeAspect="1"/>
             </wp:cNvGraphicFramePr>
@@ -254,7 +659,7 @@
                   <pic:spPr>
                     <a:xfrm>
                       <a:off x="0" y="0"/>
-                      <a:ext cx="5314950" cy="3876675"/>
+                      <a:ext cx="5667375" cy="3848100"/>
                     </a:xfrm>
                     <a:prstGeom prst="rect">
                       <a:avLst/>
@@ -270,7 +675,20 @@
     <w:p>
       <w:pPr>
         <w:rPr>
-          <w:lang w:val="en-US"/>
+          <w:noProof/>
+        </w:rPr>
+      </w:pPr>
+      <w:r>
+        <w:rPr>
+          <w:noProof/>
+        </w:rPr>
+        <w:t>Sutvarkyti duomenys:</w:t>
+      </w:r>
+    </w:p>
+    <w:p>
+      <w:pPr>
+        <w:rPr>
+          <w:noProof/>
         </w:rPr>
       </w:pPr>
       <w:r>
@@ -278,12 +696,11 @@
           <w:noProof/>
           <w:lang w:eastAsia="lt-LT"/>
         </w:rPr>
-        <w:lastRenderedPageBreak/>
         <w:drawing>
-          <wp:inline distT="0" distB="0" distL="0" distR="0" wp14:anchorId="1D8C4058" wp14:editId="4DFC6B64">
-            <wp:extent cx="5429250" cy="3867150"/>
-            <wp:effectExtent l="0" t="0" r="0" b="0"/>
-            <wp:docPr id="2" name="Picture 2"/>
+          <wp:inline distT="0" distB="0" distL="0" distR="0" wp14:anchorId="15B7B229" wp14:editId="31BA6164">
+            <wp:extent cx="5314950" cy="3876675"/>
+            <wp:effectExtent l="0" t="0" r="0" b="9525"/>
+            <wp:docPr id="1" name="Picture 1"/>
             <wp:cNvGraphicFramePr>
               <a:graphicFrameLocks xmlns:a="http://schemas.openxmlformats.org/drawingml/2006/main" noChangeAspect="1"/>
             </wp:cNvGraphicFramePr>
@@ -303,7 +720,7 @@
                   <pic:spPr>
                     <a:xfrm>
                       <a:off x="0" y="0"/>
-                      <a:ext cx="5429250" cy="3867150"/>
+                      <a:ext cx="5314950" cy="3876675"/>
                     </a:xfrm>
                     <a:prstGeom prst="rect">
                       <a:avLst/>
@@ -319,7 +736,7 @@
     <w:p>
       <w:pPr>
         <w:rPr>
-          <w:lang w:val="en-US"/>
+          <w:noProof/>
         </w:rPr>
       </w:pPr>
       <w:r>
@@ -327,11 +744,12 @@
           <w:noProof/>
           <w:lang w:eastAsia="lt-LT"/>
         </w:rPr>
+        <w:lastRenderedPageBreak/>
         <w:drawing>
-          <wp:inline distT="0" distB="0" distL="0" distR="0" wp14:anchorId="741FF0DE" wp14:editId="0F5F95BA">
-            <wp:extent cx="5572125" cy="3924300"/>
-            <wp:effectExtent l="0" t="0" r="9525" b="0"/>
-            <wp:docPr id="3" name="Picture 3"/>
+          <wp:inline distT="0" distB="0" distL="0" distR="0" wp14:anchorId="1D8C4058" wp14:editId="4DFC6B64">
+            <wp:extent cx="5429250" cy="3867150"/>
+            <wp:effectExtent l="0" t="0" r="0" b="0"/>
+            <wp:docPr id="2" name="Picture 2"/>
             <wp:cNvGraphicFramePr>
               <a:graphicFrameLocks xmlns:a="http://schemas.openxmlformats.org/drawingml/2006/main" noChangeAspect="1"/>
             </wp:cNvGraphicFramePr>
@@ -351,6 +769,54 @@
                   <pic:spPr>
                     <a:xfrm>
                       <a:off x="0" y="0"/>
+                      <a:ext cx="5429250" cy="3867150"/>
+                    </a:xfrm>
+                    <a:prstGeom prst="rect">
+                      <a:avLst/>
+                    </a:prstGeom>
+                  </pic:spPr>
+                </pic:pic>
+              </a:graphicData>
+            </a:graphic>
+          </wp:inline>
+        </w:drawing>
+      </w:r>
+    </w:p>
+    <w:p>
+      <w:pPr>
+        <w:rPr>
+          <w:noProof/>
+        </w:rPr>
+      </w:pPr>
+      <w:r>
+        <w:rPr>
+          <w:noProof/>
+          <w:lang w:eastAsia="lt-LT"/>
+        </w:rPr>
+        <w:drawing>
+          <wp:inline distT="0" distB="0" distL="0" distR="0" wp14:anchorId="741FF0DE" wp14:editId="0F5F95BA">
+            <wp:extent cx="5572125" cy="3924300"/>
+            <wp:effectExtent l="0" t="0" r="9525" b="0"/>
+            <wp:docPr id="3" name="Picture 3"/>
+            <wp:cNvGraphicFramePr>
+              <a:graphicFrameLocks xmlns:a="http://schemas.openxmlformats.org/drawingml/2006/main" noChangeAspect="1"/>
+            </wp:cNvGraphicFramePr>
+            <a:graphic xmlns:a="http://schemas.openxmlformats.org/drawingml/2006/main">
+              <a:graphicData uri="http://schemas.openxmlformats.org/drawingml/2006/picture">
+                <pic:pic xmlns:pic="http://schemas.openxmlformats.org/drawingml/2006/picture">
+                  <pic:nvPicPr>
+                    <pic:cNvPr id="1" name=""/>
+                    <pic:cNvPicPr/>
+                  </pic:nvPicPr>
+                  <pic:blipFill>
+                    <a:blip r:embed="rId10"/>
+                    <a:stretch>
+                      <a:fillRect/>
+                    </a:stretch>
+                  </pic:blipFill>
+                  <pic:spPr>
+                    <a:xfrm>
+                      <a:off x="0" y="0"/>
                       <a:ext cx="5572125" cy="3924300"/>
                     </a:xfrm>
                     <a:prstGeom prst="rect">
@@ -367,14 +833,14 @@
     <w:p>
       <w:pPr>
         <w:rPr>
-          <w:lang w:val="en-US"/>
-        </w:rPr>
-      </w:pPr>
-    </w:p>
-    <w:p>
-      <w:pPr>
-        <w:rPr>
-          <w:lang w:val="en-US"/>
+          <w:noProof/>
+        </w:rPr>
+      </w:pPr>
+    </w:p>
+    <w:p>
+      <w:pPr>
+        <w:rPr>
+          <w:noProof/>
         </w:rPr>
       </w:pPr>
     </w:p>
@@ -389,7 +855,7 @@
 </file>
 
 <file path=word/styles.xml><?xml version="1.0" encoding="utf-8"?>
-<w:styles xmlns:mc="http://schemas.openxmlformats.org/markup-compatibility/2006" xmlns:r="http://schemas.openxmlformats.org/officeDocument/2006/relationships" xmlns:w="http://schemas.openxmlformats.org/wordprocessingml/2006/main" xmlns:w14="http://schemas.microsoft.com/office/word/2010/wordml" xmlns:w15="http://schemas.microsoft.com/office/word/2012/wordml" xmlns:w16se="http://schemas.microsoft.com/office/word/2015/wordml/symex" mc:Ignorable="w14 w15 w16se">
+<w:styles xmlns:mc="http://schemas.openxmlformats.org/markup-compatibility/2006" xmlns:r="http://schemas.openxmlformats.org/officeDocument/2006/relationships" xmlns:w="http://schemas.openxmlformats.org/wordprocessingml/2006/main" xmlns:w14="http://schemas.microsoft.com/office/word/2010/wordml" xmlns:w15="http://schemas.microsoft.com/office/word/2012/wordml" xmlns:w16cid="http://schemas.microsoft.com/office/word/2016/wordml/cid" xmlns:w16se="http://schemas.microsoft.com/office/word/2015/wordml/symex" mc:Ignorable="w14 w15 w16se w16cid">
   <w:docDefaults>
     <w:rPrDefault>
       <w:rPr>
@@ -405,7 +871,7 @@
       </w:pPr>
     </w:pPrDefault>
   </w:docDefaults>
-  <w:latentStyles w:defLockedState="0" w:defUIPriority="99" w:defSemiHidden="0" w:defUnhideWhenUsed="0" w:defQFormat="0" w:count="371">
+  <w:latentStyles w:defLockedState="0" w:defUIPriority="99" w:defSemiHidden="0" w:defUnhideWhenUsed="0" w:defQFormat="0" w:count="375">
     <w:lsdException w:name="Normal" w:uiPriority="0" w:qFormat="1"/>
     <w:lsdException w:name="heading 1" w:uiPriority="9" w:qFormat="1"/>
     <w:lsdException w:name="heading 2" w:semiHidden="1" w:uiPriority="9" w:unhideWhenUsed="1" w:qFormat="1"/>
@@ -511,7 +977,6 @@
     <w:lsdException w:name="HTML Sample" w:semiHidden="1" w:unhideWhenUsed="1"/>
     <w:lsdException w:name="HTML Typewriter" w:semiHidden="1" w:unhideWhenUsed="1"/>
     <w:lsdException w:name="HTML Variable" w:semiHidden="1" w:unhideWhenUsed="1"/>
-    <w:lsdException w:name="Normal Table" w:semiHidden="1" w:unhideWhenUsed="1"/>
     <w:lsdException w:name="annotation subject" w:semiHidden="1" w:unhideWhenUsed="1"/>
     <w:lsdException w:name="No List" w:semiHidden="1" w:unhideWhenUsed="1"/>
     <w:lsdException w:name="Outline List 1" w:semiHidden="1" w:unhideWhenUsed="1"/>
@@ -555,10 +1020,8 @@
     <w:lsdException w:name="Table Elegant" w:semiHidden="1" w:unhideWhenUsed="1"/>
     <w:lsdException w:name="Table Professional" w:semiHidden="1" w:unhideWhenUsed="1"/>
     <w:lsdException w:name="Table Subtle 1" w:semiHidden="1" w:unhideWhenUsed="1"/>
-    <w:lsdException w:name="Table Subtle 2" w:semiHidden="1" w:unhideWhenUsed="1"/>
     <w:lsdException w:name="Table Web 1" w:semiHidden="1" w:unhideWhenUsed="1"/>
     <w:lsdException w:name="Table Web 2" w:semiHidden="1" w:unhideWhenUsed="1"/>
-    <w:lsdException w:name="Table Web 3" w:semiHidden="1" w:unhideWhenUsed="1"/>
     <w:lsdException w:name="Balloon Text" w:semiHidden="1" w:unhideWhenUsed="1"/>
     <w:lsdException w:name="Table Grid" w:uiPriority="39"/>
     <w:lsdException w:name="Table Theme" w:semiHidden="1" w:unhideWhenUsed="1"/>
@@ -777,10 +1240,19 @@
     <w:lsdException w:name="List Table 5 Dark Accent 6" w:uiPriority="50"/>
     <w:lsdException w:name="List Table 6 Colorful Accent 6" w:uiPriority="51"/>
     <w:lsdException w:name="List Table 7 Colorful Accent 6" w:uiPriority="52"/>
+    <w:lsdException w:name="Mention" w:semiHidden="1" w:unhideWhenUsed="1"/>
+    <w:lsdException w:name="Smart Hyperlink" w:semiHidden="1" w:unhideWhenUsed="1"/>
+    <w:lsdException w:name="Hashtag" w:semiHidden="1" w:unhideWhenUsed="1"/>
+    <w:lsdException w:name="Unresolved Mention" w:semiHidden="1" w:unhideWhenUsed="1"/>
   </w:latentStyles>
   <w:style w:type="paragraph" w:default="1" w:styleId="Normal">
     <w:name w:val="Normal"/>
     <w:qFormat/>
+    <w:rsid w:val="00E06510"/>
+    <w:rPr>
+      <w:rFonts w:ascii="Times New Roman" w:hAnsi="Times New Roman"/>
+      <w:sz w:val="24"/>
+    </w:rPr>
   </w:style>
   <w:style w:type="character" w:default="1" w:styleId="DefaultParagraphFont">
     <w:name w:val="Default Paragraph Font"/>

</xml_diff>